<commit_message>
Modify git and docker
</commit_message>
<xml_diff>
--- a/Git.docx
+++ b/Git.docx
@@ -3,9 +3,40 @@
 <w:document xmlns:wpc="http://schemas.microsoft.com/office/word/2010/wordprocessingCanvas" xmlns:cx="http://schemas.microsoft.com/office/drawing/2014/chartex" xmlns:cx1="http://schemas.microsoft.com/office/drawing/2015/9/8/chartex" xmlns:cx2="http://schemas.microsoft.com/office/drawing/2015/10/21/chartex" xmlns:cx3="http://schemas.microsoft.com/office/drawing/2016/5/9/chartex" xmlns:cx4="http://schemas.microsoft.com/office/drawing/2016/5/10/chartex" xmlns:cx5="http://schemas.microsoft.com/office/drawing/2016/5/11/chartex" xmlns:cx6="http://schemas.microsoft.com/office/drawing/2016/5/12/chartex" xmlns:cx7="http://schemas.microsoft.com/office/drawing/2016/5/13/chartex" xmlns:cx8="http://schemas.microsoft.com/office/drawing/2016/5/14/chartex" xmlns:mc="http://schemas.openxmlformats.org/markup-compatibility/2006" xmlns:aink="http://schemas.microsoft.com/office/drawing/2016/ink" xmlns:am3d="http://schemas.microsoft.com/office/drawing/2017/model3d" xmlns:o="urn:schemas-microsoft-com:office:office" xmlns:r="http://schemas.openxmlformats.org/officeDocument/2006/relationships" xmlns:m="http://schemas.openxmlformats.org/officeDocument/2006/math" xmlns:v="urn:schemas-microsoft-com:vml" xmlns:wp14="http://schemas.microsoft.com/office/word/2010/wordprocessingDrawing" xmlns:wp="http://schemas.openxmlformats.org/drawingml/2006/wordprocessingDrawing" xmlns:w10="urn:schemas-microsoft-com:office:word" xmlns:w="http://schemas.openxmlformats.org/wordprocessingml/2006/main" xmlns:w14="http://schemas.microsoft.com/office/word/2010/wordml" xmlns:w15="http://schemas.microsoft.com/office/word/2012/wordml" xmlns:w16cex="http://schemas.microsoft.com/office/word/2018/wordml/cex" xmlns:w16cid="http://schemas.microsoft.com/office/word/2016/wordml/cid" xmlns:w16="http://schemas.microsoft.com/office/word/2018/wordml" xmlns:w16sdtdh="http://schemas.microsoft.com/office/word/2020/wordml/sdtdatahash" xmlns:w16se="http://schemas.microsoft.com/office/word/2015/wordml/symex" xmlns:wpg="http://schemas.microsoft.com/office/word/2010/wordprocessingGroup" xmlns:wpi="http://schemas.microsoft.com/office/word/2010/wordprocessingInk" xmlns:wne="http://schemas.microsoft.com/office/word/2006/wordml" xmlns:wps="http://schemas.microsoft.com/office/word/2010/wordprocessingShape" mc:Ignorable="w14 w15 w16se w16cid w16 w16cex w16sdtdh wp14">
   <w:body>
     <w:p>
+      <w:pPr>
+        <w:rPr>
+          <w:b/>
+          <w:bCs/>
+          <w:noProof/>
+          <w:sz w:val="36"/>
+          <w:szCs w:val="36"/>
+          <w:u w:val="single"/>
+        </w:rPr>
+      </w:pPr>
       <w:r>
         <w:rPr>
+          <w:b/>
+          <w:bCs/>
           <w:noProof/>
+          <w:sz w:val="36"/>
+          <w:szCs w:val="36"/>
+          <w:u w:val="single"/>
+        </w:rPr>
+        <w:t>Git Commands</w:t>
+      </w:r>
+    </w:p>
+    <w:p>
+      <w:pPr>
+        <w:rPr>
+          <w:sz w:val="36"/>
+          <w:szCs w:val="36"/>
+        </w:rPr>
+      </w:pPr>
+      <w:r>
+        <w:rPr>
+          <w:noProof/>
+          <w:sz w:val="36"/>
+          <w:szCs w:val="36"/>
         </w:rPr>
         <w:drawing>
           <wp:inline distT="0" distB="0" distL="0" distR="0" wp14:anchorId="2C4CCC7E" wp14:editId="66F2A90A">
@@ -45,9 +76,17 @@
       </w:r>
     </w:p>
     <w:p>
+      <w:pPr>
+        <w:rPr>
+          <w:sz w:val="36"/>
+          <w:szCs w:val="36"/>
+        </w:rPr>
+      </w:pPr>
       <w:r>
         <w:rPr>
           <w:noProof/>
+          <w:sz w:val="36"/>
+          <w:szCs w:val="36"/>
         </w:rPr>
         <w:drawing>
           <wp:inline distT="0" distB="0" distL="0" distR="0" wp14:anchorId="3FCAEDB5" wp14:editId="3627C3AD">
@@ -87,9 +126,17 @@
       </w:r>
     </w:p>
     <w:p>
+      <w:pPr>
+        <w:rPr>
+          <w:sz w:val="36"/>
+          <w:szCs w:val="36"/>
+        </w:rPr>
+      </w:pPr>
       <w:r>
         <w:rPr>
           <w:noProof/>
+          <w:sz w:val="36"/>
+          <w:szCs w:val="36"/>
         </w:rPr>
         <w:lastRenderedPageBreak/>
         <w:drawing>
@@ -130,9 +177,17 @@
       </w:r>
     </w:p>
     <w:p>
+      <w:pPr>
+        <w:rPr>
+          <w:sz w:val="36"/>
+          <w:szCs w:val="36"/>
+        </w:rPr>
+      </w:pPr>
       <w:r>
         <w:rPr>
           <w:noProof/>
+          <w:sz w:val="36"/>
+          <w:szCs w:val="36"/>
         </w:rPr>
         <w:drawing>
           <wp:inline distT="0" distB="0" distL="0" distR="0" wp14:anchorId="623B8693" wp14:editId="0C3C97BB">
@@ -172,9 +227,17 @@
       </w:r>
     </w:p>
     <w:p>
+      <w:pPr>
+        <w:rPr>
+          <w:sz w:val="36"/>
+          <w:szCs w:val="36"/>
+        </w:rPr>
+      </w:pPr>
       <w:r>
         <w:rPr>
           <w:noProof/>
+          <w:sz w:val="36"/>
+          <w:szCs w:val="36"/>
         </w:rPr>
         <w:lastRenderedPageBreak/>
         <w:drawing>
@@ -215,9 +278,17 @@
       </w:r>
     </w:p>
     <w:p>
+      <w:pPr>
+        <w:rPr>
+          <w:sz w:val="36"/>
+          <w:szCs w:val="36"/>
+        </w:rPr>
+      </w:pPr>
       <w:r>
         <w:rPr>
           <w:noProof/>
+          <w:sz w:val="36"/>
+          <w:szCs w:val="36"/>
         </w:rPr>
         <w:drawing>
           <wp:inline distT="0" distB="0" distL="0" distR="0" wp14:anchorId="231A5424" wp14:editId="2695FAB8">

</xml_diff>